<commit_message>
report id 37: "Fachausschusses" selectbox changed
</commit_message>
<xml_diff>
--- a/template/BP 2016/BP2016_GMS_Zertifikat_Projektarbeit.docx
+++ b/template/BP 2016/BP2016_GMS_Zertifikat_Projektarbeit.docx
@@ -95,6 +95,80 @@
       </w:pPr>
       <w:r>
         <w:rPr>
+          <w:rFonts w:ascii="Arial" w:hAnsi="Arial" w:cs="Arial"/>
+          <w:b/>
+          <w:sz w:val="26"/>
+        </w:rPr>
+        <w:fldChar w:fldCharType="begin">
+          <w:ffData>
+            <w:name w:val="Text9"/>
+            <w:enabled/>
+            <w:calcOnExit w:val="0"/>
+            <w:textInput>
+              <w:default w:val="Schulname (einschließlich Schulart)"/>
+              <w:maxLength w:val="200"/>
+            </w:textInput>
+          </w:ffData>
+        </w:fldChar>
+      </w:r>
+      <w:bookmarkStart w:id="0" w:name="Text9"/>
+      <w:r>
+        <w:rPr>
+          <w:rFonts w:ascii="Arial" w:hAnsi="Arial" w:cs="Arial"/>
+          <w:b/>
+          <w:sz w:val="26"/>
+        </w:rPr>
+        <w:instrText xml:space="preserve"> FORMTEXT </w:instrText>
+      </w:r>
+      <w:r>
+        <w:rPr>
+          <w:rFonts w:ascii="Arial" w:hAnsi="Arial" w:cs="Arial"/>
+          <w:b/>
+          <w:sz w:val="26"/>
+        </w:rPr>
+      </w:r>
+      <w:r>
+        <w:rPr>
+          <w:rFonts w:ascii="Arial" w:hAnsi="Arial" w:cs="Arial"/>
+          <w:b/>
+          <w:sz w:val="26"/>
+        </w:rPr>
+        <w:fldChar w:fldCharType="separate"/>
+      </w:r>
+      <w:bookmarkStart w:id="1" w:name="_GoBack"/>
+      <w:r>
+        <w:rPr>
+          <w:rFonts w:ascii="Arial" w:hAnsi="Arial" w:cs="Arial"/>
+          <w:b/>
+          <w:noProof/>
+          <w:sz w:val="26"/>
+        </w:rPr>
+        <w:t>${schule_nametype}</w:t>
+      </w:r>
+      <w:bookmarkEnd w:id="1"/>
+      <w:r>
+        <w:rPr>
+          <w:rFonts w:ascii="Arial" w:hAnsi="Arial" w:cs="Arial"/>
+          <w:b/>
+          <w:sz w:val="26"/>
+        </w:rPr>
+        <w:fldChar w:fldCharType="end"/>
+      </w:r>
+      <w:bookmarkEnd w:id="0"/>
+    </w:p>
+    <w:p>
+      <w:pPr>
+        <w:pStyle w:val="a0"/>
+        <w:jc w:val="center"/>
+        <w:rPr>
+          <w:rFonts w:ascii="Arial" w:hAnsi="Arial" w:cs="Arial"/>
+          <w:sz w:val="18"/>
+          <w:szCs w:val="18"/>
+          <w:lang w:val="de-DE"/>
+        </w:rPr>
+      </w:pPr>
+      <w:r>
+        <w:rPr>
           <w:rFonts w:ascii="Times New Roman" w:hAnsi="Times New Roman" w:cs="Times New Roman"/>
           <w:noProof/>
           <w:lang w:val="de-DE" w:eastAsia="de-DE"/>
@@ -105,13 +179,13 @@
               <wp:anchor distT="0" distB="0" distL="114300" distR="114300" simplePos="0" relativeHeight="251661312" behindDoc="0" locked="0" layoutInCell="1" allowOverlap="1" wp14:anchorId="47FFBD4F" wp14:editId="390E54D2">
                 <wp:simplePos x="0" y="0"/>
                 <wp:positionH relativeFrom="column">
-                  <wp:posOffset>-46355</wp:posOffset>
+                  <wp:posOffset>-42545</wp:posOffset>
                 </wp:positionH>
                 <wp:positionV relativeFrom="paragraph">
-                  <wp:posOffset>263525</wp:posOffset>
+                  <wp:posOffset>-42545</wp:posOffset>
                 </wp:positionV>
                 <wp:extent cx="6064250" cy="0"/>
-                <wp:effectExtent l="0" t="0" r="12700" b="19050"/>
+                <wp:effectExtent l="0" t="0" r="31750" b="19050"/>
                 <wp:wrapNone/>
                 <wp:docPr id="1" name="Gerade Verbindung 1"/>
                 <wp:cNvGraphicFramePr/>
@@ -151,83 +225,11 @@
           </mc:Choice>
           <mc:Fallback>
             <w:pict>
-              <v:line w14:anchorId="05F45D3A" id="Gerade Verbindung 1" o:spid="_x0000_s1026" style="position:absolute;z-index:251661312;visibility:visible;mso-wrap-style:square;mso-width-percent:0;mso-height-percent:0;mso-wrap-distance-left:9pt;mso-wrap-distance-top:0;mso-wrap-distance-right:9pt;mso-wrap-distance-bottom:0;mso-position-horizontal:absolute;mso-position-horizontal-relative:text;mso-position-vertical:absolute;mso-position-vertical-relative:text;mso-width-percent:0;mso-height-percent:0;mso-width-relative:margin;mso-height-relative:margin" from="-3.65pt,20.75pt" to="473.85pt,20.75pt" o:gfxdata="UEsDBBQABgAIAAAAIQC2gziS/gAAAOEBAAATAAAAW0NvbnRlbnRfVHlwZXNdLnhtbJSRQU7DMBBF&#10;90jcwfIWJU67QAgl6YK0S0CoHGBkTxKLZGx5TGhvj5O2G0SRWNoz/78nu9wcxkFMGNg6quQqL6RA&#10;0s5Y6ir5vt9lD1JwBDIwOMJKHpHlpr69KfdHjyxSmriSfYz+USnWPY7AufNIadK6MEJMx9ApD/oD&#10;OlTrorhX2lFEilmcO2RdNtjC5xDF9pCuTyYBB5bi6bQ4syoJ3g9WQ0ymaiLzg5KdCXlKLjvcW893&#10;SUOqXwnz5DrgnHtJTxOsQfEKIT7DmDSUCaxw7Rqn8787ZsmRM9e2VmPeBN4uqYvTtW7jvijg9N/y&#10;JsXecLq0q+WD6m8AAAD//wMAUEsDBBQABgAIAAAAIQA4/SH/1gAAAJQBAAALAAAAX3JlbHMvLnJl&#10;bHOkkMFqwzAMhu+DvYPRfXGawxijTi+j0GvpHsDYimMaW0Yy2fr2M4PBMnrbUb/Q94l/f/hMi1qR&#10;JVI2sOt6UJgd+ZiDgffL8ekFlFSbvV0oo4EbChzGx4f9GRdb25HMsYhqlCwG5lrLq9biZkxWOiqY&#10;22YiTra2kYMu1l1tQD30/bPm3wwYN0x18gb45AdQl1tp5j/sFB2T0FQ7R0nTNEV3j6o9feQzro1i&#10;OWA14Fm+Q8a1a8+Bvu/d/dMb2JY5uiPbhG/ktn4cqGU/er3pcvwCAAD//wMAUEsDBBQABgAIAAAA&#10;IQD4tNWJxAEAAHADAAAOAAAAZHJzL2Uyb0RvYy54bWysU01v2zAMvQ/YfxB0X+wES7AZcXpo0F6G&#10;LcC63hl92AL0BVGNk38/SnGzbrsN80EmRfKZ75He3p2dZSeV0ATf8+Wi5Ux5EaTxQ89/PD18+MQZ&#10;ZvASbPCq5xeF/G73/t12ip1ahTFYqRIjEI/dFHs+5hy7pkExKge4CFF5CuqQHGRy09DIBBOhO9us&#10;2nbTTCHJmIJQiHS7vwb5ruJrrUT+pjWqzGzPqbdcz1TPYzmb3Ra6IUEcjZjbgH/owoHx9NEb1B4y&#10;sJdk/oJyRqSAQeeFCK4JWhuhKgdis2z/YPN9hKgqFxIH400m/H+w4uvpkJiRNDvOPDga0aNKIBV7&#10;VulovHzxA1sWmaaIHWXf+0OaPYyHVDifdXLlTWzYuUp7uUmrzpkJuty0m4+rNU1AvMaaX4UxYX5U&#10;wbFi9NwaX1hDB6cvmOljlPqaUq59eDDW1slZz6aef16v1oQMtD/aQibTRWKEfuAM7ECLKXKqiBis&#10;kaW64OAF721iJ6DdoJWSYXqidjmzgJkCxKE+hTx18FtpaWcPOF6La2hOs75Aq7p6c/dFuatWxToG&#10;eakSNsWjsVb0eQXL3rz1yX77o+x+AgAA//8DAFBLAwQUAAYACAAAACEA+1nS0N0AAAAIAQAADwAA&#10;AGRycy9kb3ducmV2LnhtbEyPzU7DMBCE70h9B2srcWs3aVNCQ5wK8XOHEiR6c+MliYjXIXbT8PYY&#10;cYDj7Ixmvs13k+nESINrLUuIlxEI4srqlmsJ5cvj4hqE84q16iyThC9ysCtmF7nKtD3zM417X4tQ&#10;wi5TEhrv+wzRVQ0Z5Za2Jw7eux2M8kEONepBnUO56XAVRVdoVMthoVE93TVUfexPRsL68/CEJVdv&#10;KxzvN68PcdknWEp5OZ9ub0B4mvxfGH7wAzoUgeloT6yd6CQs0nVISkjiDYjgb5M0BXH8PWCR4/8H&#10;im8AAAD//wMAUEsBAi0AFAAGAAgAAAAhALaDOJL+AAAA4QEAABMAAAAAAAAAAAAAAAAAAAAAAFtD&#10;b250ZW50X1R5cGVzXS54bWxQSwECLQAUAAYACAAAACEAOP0h/9YAAACUAQAACwAAAAAAAAAAAAAA&#10;AAAvAQAAX3JlbHMvLnJlbHNQSwECLQAUAAYACAAAACEA+LTVicQBAABwAwAADgAAAAAAAAAAAAAA&#10;AAAuAgAAZHJzL2Uyb0RvYy54bWxQSwECLQAUAAYACAAAACEA+1nS0N0AAAAIAQAADwAAAAAAAAAA&#10;AAAAAAAeBAAAZHJzL2Rvd25yZXYueG1sUEsFBgAAAAAEAAQA8wAAACgFAAAAAA==&#10;" strokecolor="windowText"/>
+              <v:line w14:anchorId="4C781E82" id="Gerade Verbindung 1" o:spid="_x0000_s1026" style="position:absolute;z-index:251661312;visibility:visible;mso-wrap-style:square;mso-width-percent:0;mso-height-percent:0;mso-wrap-distance-left:9pt;mso-wrap-distance-top:0;mso-wrap-distance-right:9pt;mso-wrap-distance-bottom:0;mso-position-horizontal:absolute;mso-position-horizontal-relative:text;mso-position-vertical:absolute;mso-position-vertical-relative:text;mso-width-percent:0;mso-height-percent:0;mso-width-relative:margin;mso-height-relative:margin" from="-3.35pt,-3.35pt" to="474.15pt,-3.35pt" o:gfxdata="UEsDBBQABgAIAAAAIQC2gziS/gAAAOEBAAATAAAAW0NvbnRlbnRfVHlwZXNdLnhtbJSRQU7DMBBF&#10;90jcwfIWJU67QAgl6YK0S0CoHGBkTxKLZGx5TGhvj5O2G0SRWNoz/78nu9wcxkFMGNg6quQqL6RA&#10;0s5Y6ir5vt9lD1JwBDIwOMJKHpHlpr69KfdHjyxSmriSfYz+USnWPY7AufNIadK6MEJMx9ApD/oD&#10;OlTrorhX2lFEilmcO2RdNtjC5xDF9pCuTyYBB5bi6bQ4syoJ3g9WQ0ymaiLzg5KdCXlKLjvcW893&#10;SUOqXwnz5DrgnHtJTxOsQfEKIT7DmDSUCaxw7Rqn8787ZsmRM9e2VmPeBN4uqYvTtW7jvijg9N/y&#10;JsXecLq0q+WD6m8AAAD//wMAUEsDBBQABgAIAAAAIQA4/SH/1gAAAJQBAAALAAAAX3JlbHMvLnJl&#10;bHOkkMFqwzAMhu+DvYPRfXGawxijTi+j0GvpHsDYimMaW0Yy2fr2M4PBMnrbUb/Q94l/f/hMi1qR&#10;JVI2sOt6UJgd+ZiDgffL8ekFlFSbvV0oo4EbChzGx4f9GRdb25HMsYhqlCwG5lrLq9biZkxWOiqY&#10;22YiTra2kYMu1l1tQD30/bPm3wwYN0x18gb45AdQl1tp5j/sFB2T0FQ7R0nTNEV3j6o9feQzro1i&#10;OWA14Fm+Q8a1a8+Bvu/d/dMb2JY5uiPbhG/ktn4cqGU/er3pcvwCAAD//wMAUEsDBBQABgAIAAAA&#10;IQD4tNWJxAEAAHADAAAOAAAAZHJzL2Uyb0RvYy54bWysU01v2zAMvQ/YfxB0X+wES7AZcXpo0F6G&#10;LcC63hl92AL0BVGNk38/SnGzbrsN80EmRfKZ75He3p2dZSeV0ATf8+Wi5Ux5EaTxQ89/PD18+MQZ&#10;ZvASbPCq5xeF/G73/t12ip1ahTFYqRIjEI/dFHs+5hy7pkExKge4CFF5CuqQHGRy09DIBBOhO9us&#10;2nbTTCHJmIJQiHS7vwb5ruJrrUT+pjWqzGzPqbdcz1TPYzmb3Ra6IUEcjZjbgH/owoHx9NEb1B4y&#10;sJdk/oJyRqSAQeeFCK4JWhuhKgdis2z/YPN9hKgqFxIH400m/H+w4uvpkJiRNDvOPDga0aNKIBV7&#10;VulovHzxA1sWmaaIHWXf+0OaPYyHVDifdXLlTWzYuUp7uUmrzpkJuty0m4+rNU1AvMaaX4UxYX5U&#10;wbFi9NwaX1hDB6cvmOljlPqaUq59eDDW1slZz6aef16v1oQMtD/aQibTRWKEfuAM7ECLKXKqiBis&#10;kaW64OAF721iJ6DdoJWSYXqidjmzgJkCxKE+hTx18FtpaWcPOF6La2hOs75Aq7p6c/dFuatWxToG&#10;eakSNsWjsVb0eQXL3rz1yX77o+x+AgAA//8DAFBLAwQUAAYACAAAACEACurGndoAAAAIAQAADwAA&#10;AGRycy9kb3ducmV2LnhtbEyPS0/DQAyE70j8h5WRuLVOH5QSsqkQjzstQYKbmzVJRNYbsts0/HsW&#10;gQQny57R+JtsM9pWDdz7xomG2TQBxVI600iloXh6mKxB+UBiqHXCGj7ZwyY/PckoNe4oWx52oVIx&#10;RHxKGuoQuhTRlzVb8lPXsUTtzfWWQlz7Ck1PxxhuW5wnyQotNRI/1NTxbc3l++5gNSw+Xh+xkPJl&#10;jsPdxfP9rOiWWGh9fjbeXIMKPIY/M3zjR3TII9PeHcR41WqYrC6j83dG/Wq5XoDa/xwwz/B/gfwL&#10;AAD//wMAUEsBAi0AFAAGAAgAAAAhALaDOJL+AAAA4QEAABMAAAAAAAAAAAAAAAAAAAAAAFtDb250&#10;ZW50X1R5cGVzXS54bWxQSwECLQAUAAYACAAAACEAOP0h/9YAAACUAQAACwAAAAAAAAAAAAAAAAAv&#10;AQAAX3JlbHMvLnJlbHNQSwECLQAUAAYACAAAACEA+LTVicQBAABwAwAADgAAAAAAAAAAAAAAAAAu&#10;AgAAZHJzL2Uyb0RvYy54bWxQSwECLQAUAAYACAAAACEACurGndoAAAAIAQAADwAAAAAAAAAAAAAA&#10;AAAeBAAAZHJzL2Rvd25yZXYueG1sUEsFBgAAAAAEAAQA8wAAACUFAAAAAA==&#10;" strokecolor="windowText"/>
             </w:pict>
           </mc:Fallback>
         </mc:AlternateContent>
       </w:r>
-      <w:r>
-        <w:rPr>
-          <w:rFonts w:ascii="Arial" w:hAnsi="Arial" w:cs="Arial"/>
-          <w:b/>
-          <w:sz w:val="26"/>
-        </w:rPr>
-        <w:fldChar w:fldCharType="begin">
-          <w:ffData>
-            <w:name w:val="Text9"/>
-            <w:enabled/>
-            <w:calcOnExit w:val="0"/>
-            <w:textInput>
-              <w:default w:val="Schulname (einschließlich Schulart)"/>
-              <w:maxLength w:val="200"/>
-            </w:textInput>
-          </w:ffData>
-        </w:fldChar>
-      </w:r>
-      <w:bookmarkStart w:id="0" w:name="Text9"/>
-      <w:r>
-        <w:rPr>
-          <w:rFonts w:ascii="Arial" w:hAnsi="Arial" w:cs="Arial"/>
-          <w:b/>
-          <w:sz w:val="26"/>
-        </w:rPr>
-        <w:instrText xml:space="preserve"> FORMTEXT </w:instrText>
-      </w:r>
-      <w:r>
-        <w:rPr>
-          <w:rFonts w:ascii="Arial" w:hAnsi="Arial" w:cs="Arial"/>
-          <w:b/>
-          <w:sz w:val="26"/>
-        </w:rPr>
-      </w:r>
-      <w:r>
-        <w:rPr>
-          <w:rFonts w:ascii="Arial" w:hAnsi="Arial" w:cs="Arial"/>
-          <w:b/>
-          <w:sz w:val="26"/>
-        </w:rPr>
-        <w:fldChar w:fldCharType="separate"/>
-      </w:r>
-      <w:r>
-        <w:rPr>
-          <w:rFonts w:ascii="Arial" w:hAnsi="Arial" w:cs="Arial"/>
-          <w:b/>
-          <w:noProof/>
-          <w:sz w:val="26"/>
-        </w:rPr>
-        <w:t>${schule_nametype}</w:t>
-      </w:r>
-      <w:r>
-        <w:rPr>
-          <w:rFonts w:ascii="Arial" w:hAnsi="Arial" w:cs="Arial"/>
-          <w:b/>
-          <w:sz w:val="26"/>
-        </w:rPr>
-        <w:fldChar w:fldCharType="end"/>
-      </w:r>
-      <w:bookmarkEnd w:id="0"/>
-    </w:p>
-    <w:p>
-      <w:pPr>
-        <w:pStyle w:val="a0"/>
-        <w:jc w:val="center"/>
-        <w:rPr>
-          <w:rFonts w:ascii="Arial" w:hAnsi="Arial" w:cs="Arial"/>
-          <w:sz w:val="18"/>
-          <w:szCs w:val="18"/>
-          <w:lang w:val="de-DE"/>
-        </w:rPr>
-      </w:pPr>
       <w:r>
         <w:rPr>
           <w:rFonts w:ascii="Arial" w:hAnsi="Arial" w:cs="Arial"/>
@@ -321,7 +323,7 @@
           </w:ffData>
         </w:fldChar>
       </w:r>
-      <w:bookmarkStart w:id="1" w:name="Text1"/>
+      <w:bookmarkStart w:id="2" w:name="Text1"/>
       <w:r>
         <w:rPr>
           <w:rFonts w:ascii="Arial" w:hAnsi="Arial" w:cs="Arial"/>
@@ -367,7 +369,7 @@
         </w:rPr>
         <w:fldChar w:fldCharType="end"/>
       </w:r>
-      <w:bookmarkEnd w:id="1"/>
+      <w:bookmarkEnd w:id="2"/>
     </w:p>
     <w:p>
       <w:pPr>
@@ -451,7 +453,27 @@
           <w:szCs w:val="20"/>
           <w:lang w:val="de-DE"/>
         </w:rPr>
-        <w:t>${geburt}</w:t>
+        <w:t>${</w:t>
+      </w:r>
+      <w:proofErr w:type="spellStart"/>
+      <w:r>
+        <w:rPr>
+          <w:rFonts w:ascii="Arial" w:hAnsi="Arial" w:cs="Arial"/>
+          <w:sz w:val="20"/>
+          <w:szCs w:val="20"/>
+          <w:lang w:val="de-DE"/>
+        </w:rPr>
+        <w:t>geburt</w:t>
+      </w:r>
+      <w:proofErr w:type="spellEnd"/>
+      <w:r>
+        <w:rPr>
+          <w:rFonts w:ascii="Arial" w:hAnsi="Arial" w:cs="Arial"/>
+          <w:sz w:val="20"/>
+          <w:szCs w:val="20"/>
+          <w:lang w:val="de-DE"/>
+        </w:rPr>
+        <w:t>}</w:t>
       </w:r>
       <w:r>
         <w:rPr>
@@ -554,7 +576,27 @@
           <w:szCs w:val="20"/>
           <w:lang w:val="de-DE"/>
         </w:rPr>
-        <w:t>${gebort}</w:t>
+        <w:t>${</w:t>
+      </w:r>
+      <w:proofErr w:type="spellStart"/>
+      <w:r>
+        <w:rPr>
+          <w:rFonts w:ascii="Arial" w:hAnsi="Arial" w:cs="Arial"/>
+          <w:sz w:val="20"/>
+          <w:szCs w:val="20"/>
+          <w:lang w:val="de-DE"/>
+        </w:rPr>
+        <w:t>gebort</w:t>
+      </w:r>
+      <w:proofErr w:type="spellEnd"/>
+      <w:r>
+        <w:rPr>
+          <w:rFonts w:ascii="Arial" w:hAnsi="Arial" w:cs="Arial"/>
+          <w:sz w:val="20"/>
+          <w:szCs w:val="20"/>
+          <w:lang w:val="de-DE"/>
+        </w:rPr>
+        <w:t>}</w:t>
       </w:r>
       <w:r>
         <w:rPr>
@@ -768,6 +810,18 @@
         </w:rPr>
         <w:t xml:space="preserve">fachlichen und überfachlichen Kompetenzen einbezogen. </w:t>
       </w:r>
+    </w:p>
+    <w:p>
+      <w:pPr>
+        <w:pStyle w:val="a0"/>
+        <w:rPr>
+          <w:rFonts w:ascii="Arial" w:hAnsi="Arial" w:cs="Arial"/>
+          <w:b/>
+          <w:sz w:val="20"/>
+          <w:szCs w:val="20"/>
+          <w:lang w:val="de-DE"/>
+        </w:rPr>
+      </w:pPr>
     </w:p>
     <w:p>
       <w:pPr>
@@ -830,7 +884,7 @@
           </w:ffData>
         </w:fldChar>
       </w:r>
-      <w:bookmarkStart w:id="2" w:name="Text2"/>
+      <w:bookmarkStart w:id="3" w:name="Text2"/>
       <w:r>
         <w:rPr>
           <w:rFonts w:ascii="Arial" w:hAnsi="Arial" w:cs="Arial"/>
@@ -864,7 +918,27 @@
           <w:szCs w:val="20"/>
           <w:lang w:val="de-DE"/>
         </w:rPr>
-        <w:t>${projekt_thema}</w:t>
+        <w:t>${</w:t>
+      </w:r>
+      <w:proofErr w:type="spellStart"/>
+      <w:r>
+        <w:rPr>
+          <w:rFonts w:ascii="Arial" w:hAnsi="Arial" w:cs="Arial"/>
+          <w:sz w:val="20"/>
+          <w:szCs w:val="20"/>
+          <w:lang w:val="de-DE"/>
+        </w:rPr>
+        <w:t>projekt_thema</w:t>
+      </w:r>
+      <w:proofErr w:type="spellEnd"/>
+      <w:r>
+        <w:rPr>
+          <w:rFonts w:ascii="Arial" w:hAnsi="Arial" w:cs="Arial"/>
+          <w:sz w:val="20"/>
+          <w:szCs w:val="20"/>
+          <w:lang w:val="de-DE"/>
+        </w:rPr>
+        <w:t>}</w:t>
       </w:r>
       <w:r>
         <w:rPr>
@@ -875,7 +949,19 @@
         </w:rPr>
         <w:fldChar w:fldCharType="end"/>
       </w:r>
-      <w:bookmarkEnd w:id="2"/>
+      <w:bookmarkEnd w:id="3"/>
+    </w:p>
+    <w:p>
+      <w:pPr>
+        <w:pStyle w:val="a0"/>
+        <w:rPr>
+          <w:rFonts w:ascii="Arial" w:hAnsi="Arial" w:cs="Arial"/>
+          <w:b/>
+          <w:sz w:val="20"/>
+          <w:szCs w:val="20"/>
+          <w:lang w:val="de-DE"/>
+        </w:rPr>
+      </w:pPr>
     </w:p>
     <w:p>
       <w:pPr>
@@ -971,7 +1057,27 @@
           <w:szCs w:val="20"/>
           <w:lang w:val="de-DE"/>
         </w:rPr>
-        <w:t>${projekt_verbalbeurteilung}</w:t>
+        <w:t>${</w:t>
+      </w:r>
+      <w:proofErr w:type="spellStart"/>
+      <w:r>
+        <w:rPr>
+          <w:rFonts w:ascii="Arial" w:hAnsi="Arial" w:cs="Arial"/>
+          <w:sz w:val="20"/>
+          <w:szCs w:val="20"/>
+          <w:lang w:val="de-DE"/>
+        </w:rPr>
+        <w:t>projekt_verbalbeurteilung</w:t>
+      </w:r>
+      <w:proofErr w:type="spellEnd"/>
+      <w:r>
+        <w:rPr>
+          <w:rFonts w:ascii="Arial" w:hAnsi="Arial" w:cs="Arial"/>
+          <w:sz w:val="20"/>
+          <w:szCs w:val="20"/>
+          <w:lang w:val="de-DE"/>
+        </w:rPr>
+        <w:t>}</w:t>
       </w:r>
       <w:r>
         <w:rPr>
@@ -982,6 +1088,18 @@
         </w:rPr>
         <w:fldChar w:fldCharType="end"/>
       </w:r>
+    </w:p>
+    <w:p>
+      <w:pPr>
+        <w:pStyle w:val="a0"/>
+        <w:rPr>
+          <w:rFonts w:ascii="Arial" w:hAnsi="Arial" w:cs="Arial"/>
+          <w:b/>
+          <w:sz w:val="20"/>
+          <w:szCs w:val="20"/>
+          <w:lang w:val="de-DE"/>
+        </w:rPr>
+      </w:pPr>
     </w:p>
     <w:p>
       <w:pPr>
@@ -1031,7 +1149,7 @@
           </w:rPr>
           <w:id w:val="1164894231"/>
           <w:placeholder>
-            <w:docPart w:val="27AB34000CEE4FE28BE5C5FD72ED10EA"/>
+            <w:docPart w:val="EF7DCC7F6D0F40ACA193C2B35E228B56"/>
           </w:placeholder>
           <w:dropDownList>
             <w:listItem w:value="Wählen Sie ein Element aus."/>
@@ -1157,17 +1275,35 @@
         </w:rPr>
         <w:fldChar w:fldCharType="separate"/>
       </w:r>
-      <w:bookmarkStart w:id="3" w:name="_GoBack"/>
-      <w:r>
-        <w:rPr>
-          <w:rFonts w:ascii="Arial" w:hAnsi="Arial" w:cs="Arial"/>
-          <w:sz w:val="20"/>
-          <w:szCs w:val="20"/>
-          <w:lang w:val="de-DE"/>
-        </w:rPr>
-        <w:t>${certda}</w:t>
-      </w:r>
-      <w:bookmarkEnd w:id="3"/>
+      <w:r>
+        <w:rPr>
+          <w:rFonts w:ascii="Arial" w:hAnsi="Arial" w:cs="Arial"/>
+          <w:sz w:val="20"/>
+          <w:szCs w:val="20"/>
+          <w:lang w:val="de-DE"/>
+        </w:rPr>
+        <w:t>${</w:t>
+      </w:r>
+      <w:proofErr w:type="spellStart"/>
+      <w:r>
+        <w:rPr>
+          <w:rFonts w:ascii="Arial" w:hAnsi="Arial" w:cs="Arial"/>
+          <w:sz w:val="20"/>
+          <w:szCs w:val="20"/>
+          <w:lang w:val="de-DE"/>
+        </w:rPr>
+        <w:t>certda</w:t>
+      </w:r>
+      <w:proofErr w:type="spellEnd"/>
+      <w:r>
+        <w:rPr>
+          <w:rFonts w:ascii="Arial" w:hAnsi="Arial" w:cs="Arial"/>
+          <w:sz w:val="20"/>
+          <w:szCs w:val="20"/>
+          <w:lang w:val="de-DE"/>
+        </w:rPr>
+        <w:t>}</w:t>
+      </w:r>
       <w:r>
         <w:rPr>
           <w:rFonts w:ascii="Arial" w:hAnsi="Arial" w:cs="Arial"/>
@@ -1394,13 +1530,13 @@
             </w:rPr>
             <w:id w:val="2018654035"/>
             <w:placeholder>
-              <w:docPart w:val="25789C2033914D4CAADF5ECE5EFA1FF2"/>
+              <w:docPart w:val="F3A325A82421405097438C8B32FBC236"/>
             </w:placeholder>
             <w:dropDownList>
+              <w:listItem w:displayText="${leiter}" w:value="${leiter}"/>
               <w:listItem w:value="Wählen Sie ein Element aus."/>
               <w:listItem w:displayText="Schulleiter" w:value="Schulleiter"/>
               <w:listItem w:displayText="Schulleiterin" w:value="Schulleiterin"/>
-              <w:listItem w:displayText="${leiter}" w:value="${leiter}"/>
             </w:dropDownList>
           </w:sdtPr>
           <w:sdtEndPr/>
@@ -1465,13 +1601,13 @@
             </w:rPr>
             <w:id w:val="-1834978079"/>
             <w:placeholder>
-              <w:docPart w:val="8EBF9FAD1A26492FB264F6A329DF1E08"/>
+              <w:docPart w:val="E2C736523CB74337869B46A75DF54A8C"/>
             </w:placeholder>
             <w:dropDownList>
+              <w:listItem w:displayText="${chair}" w:value="${chair}"/>
               <w:listItem w:value="Wählen Sie ein Element aus."/>
-              <w:listItem w:displayText="Vorsitzender des Prüfungsausschusses" w:value="Vorsitzender des Prüfungsausschusses"/>
-              <w:listItem w:displayText="Vorsitzende des Prüfungsausschusses" w:value="Vorsitzende des Prüfungsausschusses"/>
-              <w:listItem w:displayText="${chair}" w:value="${chair}"/>
+              <w:listItem w:displayText="Leiterin des Fachausschusses" w:value="Leiterin des Fachausschusses"/>
+              <w:listItem w:displayText="Leiter des Fachausschusses" w:value="Leiter des Fachausschusses"/>
             </w:dropDownList>
           </w:sdtPr>
           <w:sdtEndPr/>
@@ -1549,16 +1685,7 @@
           <w:szCs w:val="16"/>
           <w:lang w:val="de-DE"/>
         </w:rPr>
-        <w:t xml:space="preserve"> </w:t>
-      </w:r>
-      <w:r>
-        <w:rPr>
-          <w:rFonts w:ascii="Arial" w:hAnsi="Arial" w:cs="Arial"/>
-          <w:sz w:val="16"/>
-          <w:szCs w:val="16"/>
-          <w:lang w:val="de-DE"/>
-        </w:rPr>
-        <w:br/>
+        <w:t xml:space="preserve">: </w:t>
       </w:r>
       <w:r>
         <w:rPr>
@@ -2146,7 +2273,6 @@
     <w:lsdException w:name="HTML Sample" w:semiHidden="1" w:unhideWhenUsed="1"/>
     <w:lsdException w:name="HTML Typewriter" w:semiHidden="1" w:unhideWhenUsed="1"/>
     <w:lsdException w:name="HTML Variable" w:semiHidden="1" w:unhideWhenUsed="1"/>
-    <w:lsdException w:name="Normal Table" w:semiHidden="1" w:unhideWhenUsed="1"/>
     <w:lsdException w:name="annotation subject" w:semiHidden="1" w:unhideWhenUsed="1"/>
     <w:lsdException w:name="No List" w:semiHidden="1" w:unhideWhenUsed="1"/>
     <w:lsdException w:name="Outline List 1" w:semiHidden="1" w:unhideWhenUsed="1"/>
@@ -2189,11 +2315,8 @@
     <w:lsdException w:name="Table Contemporary" w:semiHidden="1" w:unhideWhenUsed="1"/>
     <w:lsdException w:name="Table Elegant" w:semiHidden="1" w:unhideWhenUsed="1"/>
     <w:lsdException w:name="Table Professional" w:semiHidden="1" w:unhideWhenUsed="1"/>
-    <w:lsdException w:name="Table Subtle 1" w:semiHidden="1" w:unhideWhenUsed="1"/>
     <w:lsdException w:name="Table Subtle 2" w:semiHidden="1" w:unhideWhenUsed="1"/>
     <w:lsdException w:name="Table Web 1" w:semiHidden="1" w:unhideWhenUsed="1"/>
-    <w:lsdException w:name="Table Web 2" w:semiHidden="1" w:unhideWhenUsed="1"/>
-    <w:lsdException w:name="Table Web 3" w:semiHidden="1" w:unhideWhenUsed="1"/>
     <w:lsdException w:name="Balloon Text" w:semiHidden="1" w:unhideWhenUsed="1"/>
     <w:lsdException w:name="Table Theme" w:semiHidden="1" w:unhideWhenUsed="1"/>
     <w:lsdException w:name="Placeholder Text" w:semiHidden="1"/>
@@ -2212,10 +2335,6 @@
     <w:lsdException w:name="Colorful List"/>
     <w:lsdException w:name="Colorful Grid"/>
     <w:lsdException w:name="Light Shading Accent 1"/>
-    <w:lsdException w:name="Light List Accent 1"/>
-    <w:lsdException w:name="Light Grid Accent 1"/>
-    <w:lsdException w:name="Medium Shading 1 Accent 1"/>
-    <w:lsdException w:name="Medium Shading 2 Accent 1"/>
     <w:lsdException w:name="Medium List 1 Accent 1"/>
     <w:lsdException w:name="Revision" w:semiHidden="1"/>
     <w:lsdException w:name="Medium List 2 Accent 1"/>
@@ -2291,11 +2410,6 @@
     <w:lsdException w:name="Medium List 2 Accent 6"/>
     <w:lsdException w:name="Medium Grid 1 Accent 6"/>
     <w:lsdException w:name="Medium Grid 2 Accent 6"/>
-    <w:lsdException w:name="Medium Grid 3 Accent 6"/>
-    <w:lsdException w:name="Dark List Accent 6"/>
-    <w:lsdException w:name="Colorful Shading Accent 6"/>
-    <w:lsdException w:name="Colorful List Accent 6"/>
-    <w:lsdException w:name="Colorful Grid Accent 6"/>
     <w:lsdException w:name="Bibliography" w:semiHidden="1" w:unhideWhenUsed="1"/>
     <w:lsdException w:name="TOC Heading" w:semiHidden="1" w:unhideWhenUsed="1"/>
     <w:lsdException w:name="Plain Table 1" w:uiPriority="41"/>
@@ -3134,7 +3248,7 @@
     <w:name w:val="Formatvorlage25"/>
     <w:basedOn w:val="a1"/>
     <w:uiPriority w:val="1"/>
-    <w:rsid w:val="00FE0C26"/>
+    <w:rsid w:val="00884DE7"/>
     <w:rPr>
       <w:rFonts w:ascii="Arial" w:hAnsi="Arial"/>
       <w:sz w:val="22"/>
@@ -3148,7 +3262,7 @@
   <w:docParts>
     <w:docPart>
       <w:docPartPr>
-        <w:name w:val="25789C2033914D4CAADF5ECE5EFA1FF2"/>
+        <w:name w:val="F3A325A82421405097438C8B32FBC236"/>
         <w:category>
           <w:name w:val="Общие"/>
           <w:gallery w:val="placeholder"/>
@@ -3159,12 +3273,12 @@
         <w:behaviors>
           <w:behavior w:val="content"/>
         </w:behaviors>
-        <w:guid w:val="{722C7BCB-EE85-4E76-BBC6-A48C10DE1DC2}"/>
+        <w:guid w:val="{1E802C5D-B7A7-46DF-83C8-7DB7A8AE641C}"/>
       </w:docPartPr>
       <w:docPartBody>
         <w:p>
           <w:pPr>
-            <w:pStyle w:val="25789C2033914D4CAADF5ECE5EFA1FF2"/>
+            <w:pStyle w:val="F3A325A82421405097438C8B32FBC236"/>
           </w:pPr>
           <w:r>
             <w:rPr>
@@ -3177,7 +3291,7 @@
     </w:docPart>
     <w:docPart>
       <w:docPartPr>
-        <w:name w:val="8EBF9FAD1A26492FB264F6A329DF1E08"/>
+        <w:name w:val="E2C736523CB74337869B46A75DF54A8C"/>
         <w:category>
           <w:name w:val="Общие"/>
           <w:gallery w:val="placeholder"/>
@@ -3188,12 +3302,12 @@
         <w:behaviors>
           <w:behavior w:val="content"/>
         </w:behaviors>
-        <w:guid w:val="{9978CA23-8411-444E-AE5F-92EA07FA28D9}"/>
+        <w:guid w:val="{7A644840-216B-41C9-B737-AD2E044EE37F}"/>
       </w:docPartPr>
       <w:docPartBody>
         <w:p>
           <w:pPr>
-            <w:pStyle w:val="8EBF9FAD1A26492FB264F6A329DF1E08"/>
+            <w:pStyle w:val="E2C736523CB74337869B46A75DF54A8C"/>
           </w:pPr>
           <w:r>
             <w:rPr>
@@ -3206,7 +3320,7 @@
     </w:docPart>
     <w:docPart>
       <w:docPartPr>
-        <w:name w:val="27AB34000CEE4FE28BE5C5FD72ED10EA"/>
+        <w:name w:val="EF7DCC7F6D0F40ACA193C2B35E228B56"/>
         <w:category>
           <w:name w:val="Общие"/>
           <w:gallery w:val="placeholder"/>
@@ -3217,12 +3331,12 @@
         <w:behaviors>
           <w:behavior w:val="content"/>
         </w:behaviors>
-        <w:guid w:val="{56D50379-19A2-4A40-8DDB-9DDAC8A0024A}"/>
+        <w:guid w:val="{C419AC94-F07B-44F8-A2F8-80961558DF27}"/>
       </w:docPartPr>
       <w:docPartBody>
         <w:p>
           <w:pPr>
-            <w:pStyle w:val="27AB34000CEE4FE28BE5C5FD72ED10EA"/>
+            <w:pStyle w:val="EF7DCC7F6D0F40ACA193C2B35E228B56"/>
           </w:pPr>
           <w:r>
             <w:rPr>
@@ -3307,12 +3421,9 @@
     <w:compatSetting w:name="useWord2013TrackBottomHyphenation" w:uri="http://schemas.microsoft.com/office/word" w:val="0"/>
   </w:compat>
   <w:rsids>
-    <w:rsidRoot w:val="009C75A8"/>
-    <w:rsid w:val="00527AF5"/>
-    <w:rsid w:val="0061060D"/>
-    <w:rsid w:val="00820A87"/>
-    <w:rsid w:val="008416EC"/>
-    <w:rsid w:val="009C75A8"/>
+    <w:rsidRoot w:val="00554BAE"/>
+    <w:rsid w:val="00554BAE"/>
+    <w:rsid w:val="00D82F0B"/>
   </w:rsids>
   <m:mathPr>
     <m:mathFont m:val="Cambria Math"/>
@@ -3765,20 +3876,20 @@
     <w:name w:val="Placeholder Text"/>
     <w:basedOn w:val="a0"/>
     <w:uiPriority w:val="99"/>
-    <w:rsid w:val="00820A87"/>
+    <w:rsid w:val="00554BAE"/>
     <w:rPr>
       <w:color w:val="808080"/>
     </w:rPr>
   </w:style>
-  <w:style w:type="paragraph" w:customStyle="1" w:styleId="25789C2033914D4CAADF5ECE5EFA1FF2">
-    <w:name w:val="25789C2033914D4CAADF5ECE5EFA1FF2"/>
-  </w:style>
-  <w:style w:type="paragraph" w:customStyle="1" w:styleId="8EBF9FAD1A26492FB264F6A329DF1E08">
-    <w:name w:val="8EBF9FAD1A26492FB264F6A329DF1E08"/>
-  </w:style>
-  <w:style w:type="paragraph" w:customStyle="1" w:styleId="27AB34000CEE4FE28BE5C5FD72ED10EA">
-    <w:name w:val="27AB34000CEE4FE28BE5C5FD72ED10EA"/>
-    <w:rsid w:val="00820A87"/>
+  <w:style w:type="paragraph" w:customStyle="1" w:styleId="F3A325A82421405097438C8B32FBC236">
+    <w:name w:val="F3A325A82421405097438C8B32FBC236"/>
+  </w:style>
+  <w:style w:type="paragraph" w:customStyle="1" w:styleId="E2C736523CB74337869B46A75DF54A8C">
+    <w:name w:val="E2C736523CB74337869B46A75DF54A8C"/>
+  </w:style>
+  <w:style w:type="paragraph" w:customStyle="1" w:styleId="EF7DCC7F6D0F40ACA193C2B35E228B56">
+    <w:name w:val="EF7DCC7F6D0F40ACA193C2B35E228B56"/>
+    <w:rsid w:val="00554BAE"/>
   </w:style>
 </w:styles>
 </file>
@@ -4113,7 +4224,7 @@
 </file>
 
 <file path=customXml/itemProps1.xml><?xml version="1.0" encoding="utf-8"?>
-<ds:datastoreItem xmlns:ds="http://schemas.openxmlformats.org/officeDocument/2006/customXml" ds:itemID="{26E15551-38D0-4155-A389-65DE9BDAA222}">
+<ds:datastoreItem xmlns:ds="http://schemas.openxmlformats.org/officeDocument/2006/customXml" ds:itemID="{134B216B-4FBF-4961-9458-DD3DDA3BDAE9}">
   <ds:schemaRefs>
     <ds:schemaRef ds:uri="http://schemas.openxmlformats.org/officeDocument/2006/bibliography"/>
   </ds:schemaRefs>

</xml_diff>